<commit_message>
Fixed letter case when printing behaviors
Preserving lower case for behaviors and property-sets as well as replacing any space with a -
</commit_message>
<xml_diff>
--- a/artifacts/base/fractional-fungible/latest/fractional-fungible.docx
+++ b/artifacts/base/fractional-fungible/latest/fractional-fungible.docx
@@ -2,8 +2,8 @@
 <file path=word/document.xml><?xml version="1.0" encoding="utf-8"?>
 <w:document xmlns:w="http://schemas.openxmlformats.org/wordprocessingml/2006/main">
   <w:body>
-    <w:footerReference xmlns:r="http://schemas.openxmlformats.org/officeDocument/2006/relationships" r:id="R8aeb836de6d445d7"/>
-    <w:headerReference xmlns:r="http://schemas.openxmlformats.org/officeDocument/2006/relationships" r:id="R11f2dcbfa9764492"/>
+    <w:footerReference xmlns:r="http://schemas.openxmlformats.org/officeDocument/2006/relationships" r:id="Rf4607b1791834d5d"/>
+    <w:headerReference xmlns:r="http://schemas.openxmlformats.org/officeDocument/2006/relationships" r:id="R22f5284aa57b4cee"/>
     <w:p>
       <w:pPr>
         <w:pStyle w:val="Title"/>

</xml_diff>